<commit_message>
have processing dialog, working list on users fragment
</commit_message>
<xml_diff>
--- a/SRS.docx
+++ b/SRS.docx
@@ -1733,7 +1733,13 @@
           <w:szCs w:val="24"/>
         </w:rPr>
         <w:tab/>
-        <w:t>6</w:t>
+      </w:r>
+      <w:r>
+        <w:rPr>
+          <w:sz w:val="24"/>
+          <w:szCs w:val="24"/>
+        </w:rPr>
+        <w:t>7</w:t>
       </w:r>
     </w:p>
     <w:p>
@@ -1832,7 +1838,7 @@
           <w:sz w:val="24"/>
           <w:szCs w:val="24"/>
         </w:rPr>
-        <w:t>5</w:t>
+        <w:t>7</w:t>
       </w:r>
     </w:p>
     <w:p>
@@ -1924,7 +1930,7 @@
           <w:sz w:val="24"/>
           <w:szCs w:val="24"/>
         </w:rPr>
-        <w:t>5</w:t>
+        <w:t>7</w:t>
       </w:r>
     </w:p>
     <w:p>
@@ -2023,7 +2029,7 @@
           <w:sz w:val="24"/>
           <w:szCs w:val="24"/>
         </w:rPr>
-        <w:t>5</w:t>
+        <w:t>7</w:t>
       </w:r>
     </w:p>
     <w:p>
@@ -2115,7 +2121,7 @@
           <w:sz w:val="24"/>
           <w:szCs w:val="24"/>
         </w:rPr>
-        <w:t>5</w:t>
+        <w:t>7</w:t>
       </w:r>
     </w:p>
     <w:p>
@@ -2200,7 +2206,7 @@
           <w:sz w:val="24"/>
           <w:szCs w:val="24"/>
         </w:rPr>
-        <w:t>5</w:t>
+        <w:t>7</w:t>
       </w:r>
     </w:p>
     <w:p>
@@ -2299,7 +2305,7 @@
           <w:sz w:val="24"/>
           <w:szCs w:val="24"/>
         </w:rPr>
-        <w:t>5</w:t>
+        <w:t>8</w:t>
       </w:r>
     </w:p>
     <w:p>
@@ -2310,7 +2316,7 @@
           <w:numId w:val="3"/>
         </w:numPr>
         <w:spacing w:line="276" w:lineRule="auto"/>
-        <w:ind w:left="450" w:hanging="450"/>
+        <w:ind w:left="540" w:hanging="540"/>
         <w:rPr>
           <w:sz w:val="24"/>
           <w:szCs w:val="24"/>
@@ -2391,7 +2397,7 @@
           <w:sz w:val="24"/>
           <w:szCs w:val="24"/>
         </w:rPr>
-        <w:t>5</w:t>
+        <w:t>8</w:t>
       </w:r>
     </w:p>
     <w:p>
@@ -2483,7 +2489,7 @@
           <w:sz w:val="24"/>
           <w:szCs w:val="24"/>
         </w:rPr>
-        <w:t>5</w:t>
+        <w:t>8</w:t>
       </w:r>
     </w:p>
     <w:p>
@@ -2582,7 +2588,7 @@
           <w:sz w:val="24"/>
           <w:szCs w:val="24"/>
         </w:rPr>
-        <w:t>5</w:t>
+        <w:t>8</w:t>
       </w:r>
     </w:p>
     <w:p>
@@ -2667,7 +2673,7 @@
           <w:sz w:val="24"/>
           <w:szCs w:val="24"/>
         </w:rPr>
-        <w:t>5</w:t>
+        <w:t>8</w:t>
       </w:r>
     </w:p>
     <w:p>
@@ -2760,7 +2766,7 @@
           <w:sz w:val="24"/>
           <w:szCs w:val="24"/>
         </w:rPr>
-        <w:t>5</w:t>
+        <w:t>8</w:t>
       </w:r>
     </w:p>
     <w:p>
@@ -2853,7 +2859,7 @@
           <w:szCs w:val="24"/>
         </w:rPr>
         <w:tab/>
-        <w:t>0</w:t>
+        <w:t>8</w:t>
       </w:r>
     </w:p>
     <w:p>
@@ -2929,7 +2935,7 @@
         <w:rPr>
           <w:szCs w:val="23"/>
         </w:rPr>
-        <w:t>0</w:t>
+        <w:t>8</w:t>
       </w:r>
     </w:p>
     <w:p>
@@ -5611,8 +5617,6 @@
         </w:rPr>
         <w:t xml:space="preserve"> for reducing server overhead and fast user experience.</w:t>
       </w:r>
-      <w:bookmarkStart w:id="0" w:name="_GoBack"/>
-      <w:bookmarkEnd w:id="0"/>
       <w:r>
         <w:rPr>
           <w:sz w:val="24"/>
@@ -5914,6 +5918,20 @@
         <w:br/>
         <w:t>whereas the database on user device is SQLite</w:t>
       </w:r>
+      <w:r>
+        <w:rPr>
+          <w:sz w:val="24"/>
+          <w:szCs w:val="24"/>
+        </w:rPr>
+        <w:br/>
+      </w:r>
+      <w:r>
+        <w:rPr>
+          <w:sz w:val="24"/>
+          <w:szCs w:val="24"/>
+        </w:rPr>
+        <w:br/>
+      </w:r>
     </w:p>
     <w:p>
       <w:pPr>
@@ -5936,15 +5954,8 @@
           <w:sz w:val="28"/>
           <w:szCs w:val="24"/>
         </w:rPr>
+        <w:lastRenderedPageBreak/>
         <w:t>Hardware Interface</w:t>
-      </w:r>
-      <w:r>
-        <w:rPr>
-          <w:b/>
-          <w:sz w:val="28"/>
-          <w:szCs w:val="24"/>
-        </w:rPr>
-        <w:br/>
       </w:r>
     </w:p>
     <w:p>
@@ -5968,13 +5979,35 @@
           <w:sz w:val="28"/>
           <w:szCs w:val="24"/>
         </w:rPr>
-        <w:lastRenderedPageBreak/>
         <w:t>Client Side</w:t>
       </w:r>
       <w:r>
         <w:rPr>
           <w:b/>
           <w:sz w:val="28"/>
+          <w:szCs w:val="24"/>
+        </w:rPr>
+        <w:br/>
+      </w:r>
+      <w:proofErr w:type="gramStart"/>
+      <w:r>
+        <w:rPr>
+          <w:sz w:val="24"/>
+          <w:szCs w:val="24"/>
+        </w:rPr>
+        <w:t>An</w:t>
+      </w:r>
+      <w:proofErr w:type="gramEnd"/>
+      <w:r>
+        <w:rPr>
+          <w:sz w:val="24"/>
+          <w:szCs w:val="24"/>
+        </w:rPr>
+        <w:t xml:space="preserve"> android smartphone running gingerbread (android version 2.3 and API level 9) or up.</w:t>
+      </w:r>
+      <w:r>
+        <w:rPr>
+          <w:sz w:val="24"/>
           <w:szCs w:val="24"/>
         </w:rPr>
         <w:br/>
@@ -6011,6 +6044,20 @@
         </w:rPr>
         <w:br/>
       </w:r>
+      <w:r>
+        <w:rPr>
+          <w:sz w:val="24"/>
+          <w:szCs w:val="24"/>
+        </w:rPr>
+        <w:t>Server side requirement is there must be apache tomcat server version 6.0 and MySQL installed and configured properly.</w:t>
+      </w:r>
+      <w:r>
+        <w:rPr>
+          <w:sz w:val="24"/>
+          <w:szCs w:val="24"/>
+        </w:rPr>
+        <w:br/>
+      </w:r>
     </w:p>
     <w:p>
       <w:pPr>
@@ -6043,6 +6090,73 @@
         </w:rPr>
         <w:br/>
       </w:r>
+      <w:r>
+        <w:rPr>
+          <w:sz w:val="24"/>
+          <w:szCs w:val="24"/>
+        </w:rPr>
+        <w:t>the product will be performing following functions</w:t>
+      </w:r>
+    </w:p>
+    <w:p>
+      <w:pPr>
+        <w:pStyle w:val="ListParagraph"/>
+        <w:numPr>
+          <w:ilvl w:val="0"/>
+          <w:numId w:val="9"/>
+        </w:numPr>
+        <w:spacing w:line="276" w:lineRule="auto"/>
+        <w:ind w:left="900" w:hanging="450"/>
+        <w:rPr>
+          <w:b/>
+          <w:sz w:val="28"/>
+          <w:szCs w:val="24"/>
+        </w:rPr>
+      </w:pPr>
+      <w:r>
+        <w:rPr>
+          <w:sz w:val="24"/>
+          <w:szCs w:val="24"/>
+        </w:rPr>
+        <w:t xml:space="preserve"> </w:t>
+      </w:r>
+      <w:r>
+        <w:rPr>
+          <w:sz w:val="24"/>
+          <w:szCs w:val="24"/>
+        </w:rPr>
+        <w:t>Enable faculty members to fire notification to the desired users (students and faculties).</w:t>
+      </w:r>
+    </w:p>
+    <w:p>
+      <w:pPr>
+        <w:pStyle w:val="ListParagraph"/>
+        <w:numPr>
+          <w:ilvl w:val="0"/>
+          <w:numId w:val="9"/>
+        </w:numPr>
+        <w:spacing w:line="276" w:lineRule="auto"/>
+        <w:ind w:left="900" w:hanging="450"/>
+        <w:rPr>
+          <w:b/>
+          <w:sz w:val="28"/>
+          <w:szCs w:val="24"/>
+        </w:rPr>
+      </w:pPr>
+      <w:r>
+        <w:rPr>
+          <w:sz w:val="24"/>
+          <w:szCs w:val="24"/>
+        </w:rPr>
+        <w:t>Students are able to interact with each other and to faculty members through messages.</w:t>
+      </w:r>
+      <w:r>
+        <w:rPr>
+          <w:sz w:val="24"/>
+          <w:szCs w:val="24"/>
+        </w:rPr>
+        <w:br/>
+      </w:r>
     </w:p>
     <w:p>
       <w:pPr>
@@ -6075,6 +6189,20 @@
         </w:rPr>
         <w:br/>
       </w:r>
+      <w:r>
+        <w:rPr>
+          <w:sz w:val="24"/>
+          <w:szCs w:val="24"/>
+        </w:rPr>
+        <w:t>There are only two types of users namely student and faculty members.</w:t>
+      </w:r>
+      <w:r>
+        <w:rPr>
+          <w:sz w:val="24"/>
+          <w:szCs w:val="24"/>
+        </w:rPr>
+        <w:br/>
+      </w:r>
     </w:p>
     <w:p>
       <w:pPr>
@@ -6103,6 +6231,20 @@
         <w:rPr>
           <w:b/>
           <w:sz w:val="28"/>
+          <w:szCs w:val="24"/>
+        </w:rPr>
+        <w:br/>
+      </w:r>
+      <w:r>
+        <w:rPr>
+          <w:sz w:val="24"/>
+          <w:szCs w:val="24"/>
+        </w:rPr>
+        <w:t>There is no constraints for the users of the product.</w:t>
+      </w:r>
+      <w:r>
+        <w:rPr>
+          <w:sz w:val="24"/>
           <w:szCs w:val="24"/>
         </w:rPr>
         <w:br/>
@@ -6421,6 +6563,8 @@
         </w:rPr>
         <w:t>Specific Requirements</w:t>
       </w:r>
+      <w:bookmarkStart w:id="0" w:name="_GoBack"/>
+      <w:bookmarkEnd w:id="0"/>
       <w:r>
         <w:rPr>
           <w:b/>
@@ -6576,7 +6720,7 @@
           <w:rPr>
             <w:noProof/>
           </w:rPr>
-          <w:t>7</w:t>
+          <w:t>9</w:t>
         </w:r>
         <w:r>
           <w:rPr>
@@ -6746,9 +6890,102 @@
 <file path=word/numbering.xml><?xml version="1.0" encoding="utf-8"?>
 <w:numbering xmlns:wpc="http://schemas.microsoft.com/office/word/2010/wordprocessingCanvas" xmlns:mc="http://schemas.openxmlformats.org/markup-compatibility/2006" xmlns:o="urn:schemas-microsoft-com:office:office" xmlns:r="http://schemas.openxmlformats.org/officeDocument/2006/relationships" xmlns:m="http://schemas.openxmlformats.org/officeDocument/2006/math" xmlns:v="urn:schemas-microsoft-com:vml" xmlns:wp14="http://schemas.microsoft.com/office/word/2010/wordprocessingDrawing" xmlns:wp="http://schemas.openxmlformats.org/drawingml/2006/wordprocessingDrawing" xmlns:w10="urn:schemas-microsoft-com:office:word" xmlns:w="http://schemas.openxmlformats.org/wordprocessingml/2006/main" xmlns:w14="http://schemas.microsoft.com/office/word/2010/wordml" xmlns:w15="http://schemas.microsoft.com/office/word/2012/wordml" xmlns:wpg="http://schemas.microsoft.com/office/word/2010/wordprocessingGroup" xmlns:wpi="http://schemas.microsoft.com/office/word/2010/wordprocessingInk" xmlns:wne="http://schemas.microsoft.com/office/word/2006/wordml" xmlns:wps="http://schemas.microsoft.com/office/word/2010/wordprocessingShape" mc:Ignorable="w14 w15 wp14">
   <w:abstractNum w:abstractNumId="0">
+    <w:nsid w:val="01680F88"/>
+    <w:multiLevelType w:val="hybridMultilevel"/>
+    <w:tmpl w:val="C93816F8"/>
+    <w:lvl w:ilvl="0" w:tplc="7D5828E2">
+      <w:start w:val="1"/>
+      <w:numFmt w:val="lowerRoman"/>
+      <w:lvlText w:val="%1."/>
+      <w:lvlJc w:val="left"/>
+      <w:pPr>
+        <w:ind w:left="1170" w:hanging="720"/>
+      </w:pPr>
+      <w:rPr>
+        <w:rFonts w:hint="default"/>
+        <w:b/>
+      </w:rPr>
+    </w:lvl>
+    <w:lvl w:ilvl="1" w:tplc="7A208BE4">
+      <w:start w:val="1"/>
+      <w:numFmt w:val="lowerLetter"/>
+      <w:lvlText w:val="%2."/>
+      <w:lvlJc w:val="left"/>
+      <w:pPr>
+        <w:ind w:left="1530" w:hanging="360"/>
+      </w:pPr>
+      <w:rPr>
+        <w:b/>
+      </w:rPr>
+    </w:lvl>
+    <w:lvl w:ilvl="2" w:tplc="0409001B">
+      <w:start w:val="1"/>
+      <w:numFmt w:val="lowerRoman"/>
+      <w:lvlText w:val="%3."/>
+      <w:lvlJc w:val="right"/>
+      <w:pPr>
+        <w:ind w:left="2250" w:hanging="180"/>
+      </w:pPr>
+    </w:lvl>
+    <w:lvl w:ilvl="3" w:tplc="0409000F" w:tentative="1">
+      <w:start w:val="1"/>
+      <w:numFmt w:val="decimal"/>
+      <w:lvlText w:val="%4."/>
+      <w:lvlJc w:val="left"/>
+      <w:pPr>
+        <w:ind w:left="2970" w:hanging="360"/>
+      </w:pPr>
+    </w:lvl>
+    <w:lvl w:ilvl="4" w:tplc="04090019" w:tentative="1">
+      <w:start w:val="1"/>
+      <w:numFmt w:val="lowerLetter"/>
+      <w:lvlText w:val="%5."/>
+      <w:lvlJc w:val="left"/>
+      <w:pPr>
+        <w:ind w:left="3690" w:hanging="360"/>
+      </w:pPr>
+    </w:lvl>
+    <w:lvl w:ilvl="5" w:tplc="0409001B" w:tentative="1">
+      <w:start w:val="1"/>
+      <w:numFmt w:val="lowerRoman"/>
+      <w:lvlText w:val="%6."/>
+      <w:lvlJc w:val="right"/>
+      <w:pPr>
+        <w:ind w:left="4410" w:hanging="180"/>
+      </w:pPr>
+    </w:lvl>
+    <w:lvl w:ilvl="6" w:tplc="0409000F" w:tentative="1">
+      <w:start w:val="1"/>
+      <w:numFmt w:val="decimal"/>
+      <w:lvlText w:val="%7."/>
+      <w:lvlJc w:val="left"/>
+      <w:pPr>
+        <w:ind w:left="5130" w:hanging="360"/>
+      </w:pPr>
+    </w:lvl>
+    <w:lvl w:ilvl="7" w:tplc="04090019" w:tentative="1">
+      <w:start w:val="1"/>
+      <w:numFmt w:val="lowerLetter"/>
+      <w:lvlText w:val="%8."/>
+      <w:lvlJc w:val="left"/>
+      <w:pPr>
+        <w:ind w:left="5850" w:hanging="360"/>
+      </w:pPr>
+    </w:lvl>
+    <w:lvl w:ilvl="8" w:tplc="0409001B" w:tentative="1">
+      <w:start w:val="1"/>
+      <w:numFmt w:val="lowerRoman"/>
+      <w:lvlText w:val="%9."/>
+      <w:lvlJc w:val="right"/>
+      <w:pPr>
+        <w:ind w:left="6570" w:hanging="180"/>
+      </w:pPr>
+    </w:lvl>
+  </w:abstractNum>
+  <w:abstractNum w:abstractNumId="1">
     <w:nsid w:val="066A4959"/>
     <w:multiLevelType w:val="multilevel"/>
-    <w:tmpl w:val="44665068"/>
+    <w:tmpl w:val="5FEAEBF0"/>
     <w:lvl w:ilvl="0">
       <w:start w:val="1"/>
       <w:numFmt w:val="decimal"/>
@@ -6759,6 +6996,7 @@
       </w:pPr>
       <w:rPr>
         <w:rFonts w:hint="default"/>
+        <w:sz w:val="36"/>
       </w:rPr>
     </w:lvl>
     <w:lvl w:ilvl="1">
@@ -6858,7 +7096,7 @@
       </w:rPr>
     </w:lvl>
   </w:abstractNum>
-  <w:abstractNum w:abstractNumId="1">
+  <w:abstractNum w:abstractNumId="2">
     <w:nsid w:val="103B4E88"/>
     <w:multiLevelType w:val="hybridMultilevel"/>
     <w:tmpl w:val="874270E4"/>
@@ -6948,7 +7186,7 @@
       </w:pPr>
     </w:lvl>
   </w:abstractNum>
-  <w:abstractNum w:abstractNumId="2">
+  <w:abstractNum w:abstractNumId="3">
     <w:nsid w:val="12851E53"/>
     <w:multiLevelType w:val="hybridMultilevel"/>
     <w:tmpl w:val="9EACDB7C"/>
@@ -7037,7 +7275,7 @@
       </w:pPr>
     </w:lvl>
   </w:abstractNum>
-  <w:abstractNum w:abstractNumId="3">
+  <w:abstractNum w:abstractNumId="4">
     <w:nsid w:val="18145D22"/>
     <w:multiLevelType w:val="multilevel"/>
     <w:tmpl w:val="44665068"/>
@@ -7150,7 +7388,96 @@
       </w:rPr>
     </w:lvl>
   </w:abstractNum>
-  <w:abstractNum w:abstractNumId="4">
+  <w:abstractNum w:abstractNumId="5">
+    <w:nsid w:val="19B439C5"/>
+    <w:multiLevelType w:val="hybridMultilevel"/>
+    <w:tmpl w:val="29AAC86A"/>
+    <w:lvl w:ilvl="0" w:tplc="5C6AB5B4">
+      <w:start w:val="1"/>
+      <w:numFmt w:val="decimal"/>
+      <w:lvlText w:val="%1."/>
+      <w:lvlJc w:val="left"/>
+      <w:pPr>
+        <w:ind w:left="810" w:hanging="360"/>
+      </w:pPr>
+      <w:rPr>
+        <w:rFonts w:hint="default"/>
+      </w:rPr>
+    </w:lvl>
+    <w:lvl w:ilvl="1" w:tplc="04090019" w:tentative="1">
+      <w:start w:val="1"/>
+      <w:numFmt w:val="lowerLetter"/>
+      <w:lvlText w:val="%2."/>
+      <w:lvlJc w:val="left"/>
+      <w:pPr>
+        <w:ind w:left="1530" w:hanging="360"/>
+      </w:pPr>
+    </w:lvl>
+    <w:lvl w:ilvl="2" w:tplc="0409001B" w:tentative="1">
+      <w:start w:val="1"/>
+      <w:numFmt w:val="lowerRoman"/>
+      <w:lvlText w:val="%3."/>
+      <w:lvlJc w:val="right"/>
+      <w:pPr>
+        <w:ind w:left="2250" w:hanging="180"/>
+      </w:pPr>
+    </w:lvl>
+    <w:lvl w:ilvl="3" w:tplc="0409000F" w:tentative="1">
+      <w:start w:val="1"/>
+      <w:numFmt w:val="decimal"/>
+      <w:lvlText w:val="%4."/>
+      <w:lvlJc w:val="left"/>
+      <w:pPr>
+        <w:ind w:left="2970" w:hanging="360"/>
+      </w:pPr>
+    </w:lvl>
+    <w:lvl w:ilvl="4" w:tplc="04090019" w:tentative="1">
+      <w:start w:val="1"/>
+      <w:numFmt w:val="lowerLetter"/>
+      <w:lvlText w:val="%5."/>
+      <w:lvlJc w:val="left"/>
+      <w:pPr>
+        <w:ind w:left="3690" w:hanging="360"/>
+      </w:pPr>
+    </w:lvl>
+    <w:lvl w:ilvl="5" w:tplc="0409001B" w:tentative="1">
+      <w:start w:val="1"/>
+      <w:numFmt w:val="lowerRoman"/>
+      <w:lvlText w:val="%6."/>
+      <w:lvlJc w:val="right"/>
+      <w:pPr>
+        <w:ind w:left="4410" w:hanging="180"/>
+      </w:pPr>
+    </w:lvl>
+    <w:lvl w:ilvl="6" w:tplc="0409000F" w:tentative="1">
+      <w:start w:val="1"/>
+      <w:numFmt w:val="decimal"/>
+      <w:lvlText w:val="%7."/>
+      <w:lvlJc w:val="left"/>
+      <w:pPr>
+        <w:ind w:left="5130" w:hanging="360"/>
+      </w:pPr>
+    </w:lvl>
+    <w:lvl w:ilvl="7" w:tplc="04090019" w:tentative="1">
+      <w:start w:val="1"/>
+      <w:numFmt w:val="lowerLetter"/>
+      <w:lvlText w:val="%8."/>
+      <w:lvlJc w:val="left"/>
+      <w:pPr>
+        <w:ind w:left="5850" w:hanging="360"/>
+      </w:pPr>
+    </w:lvl>
+    <w:lvl w:ilvl="8" w:tplc="0409001B" w:tentative="1">
+      <w:start w:val="1"/>
+      <w:numFmt w:val="lowerRoman"/>
+      <w:lvlText w:val="%9."/>
+      <w:lvlJc w:val="right"/>
+      <w:pPr>
+        <w:ind w:left="6570" w:hanging="180"/>
+      </w:pPr>
+    </w:lvl>
+  </w:abstractNum>
+  <w:abstractNum w:abstractNumId="6">
     <w:nsid w:val="4EBD6245"/>
     <w:multiLevelType w:val="hybridMultilevel"/>
     <w:tmpl w:val="C93816F8"/>
@@ -7243,7 +7570,7 @@
       </w:pPr>
     </w:lvl>
   </w:abstractNum>
-  <w:abstractNum w:abstractNumId="5">
+  <w:abstractNum w:abstractNumId="7">
     <w:nsid w:val="4F594596"/>
     <w:multiLevelType w:val="hybridMultilevel"/>
     <w:tmpl w:val="89D89D88"/>
@@ -7332,7 +7659,7 @@
       </w:pPr>
     </w:lvl>
   </w:abstractNum>
-  <w:abstractNum w:abstractNumId="6">
+  <w:abstractNum w:abstractNumId="8">
     <w:nsid w:val="5B1C7E28"/>
     <w:multiLevelType w:val="hybridMultilevel"/>
     <w:tmpl w:val="4D7ACCAA"/>
@@ -7423,25 +7750,31 @@
     </w:lvl>
   </w:abstractNum>
   <w:num w:numId="1">
+    <w:abstractNumId w:val="7"/>
+  </w:num>
+  <w:num w:numId="2">
+    <w:abstractNumId w:val="3"/>
+  </w:num>
+  <w:num w:numId="3">
+    <w:abstractNumId w:val="4"/>
+  </w:num>
+  <w:num w:numId="4">
+    <w:abstractNumId w:val="1"/>
+  </w:num>
+  <w:num w:numId="5">
+    <w:abstractNumId w:val="8"/>
+  </w:num>
+  <w:num w:numId="6">
+    <w:abstractNumId w:val="2"/>
+  </w:num>
+  <w:num w:numId="7">
+    <w:abstractNumId w:val="6"/>
+  </w:num>
+  <w:num w:numId="8">
     <w:abstractNumId w:val="5"/>
   </w:num>
-  <w:num w:numId="2">
-    <w:abstractNumId w:val="2"/>
-  </w:num>
-  <w:num w:numId="3">
-    <w:abstractNumId w:val="3"/>
-  </w:num>
-  <w:num w:numId="4">
+  <w:num w:numId="9">
     <w:abstractNumId w:val="0"/>
-  </w:num>
-  <w:num w:numId="5">
-    <w:abstractNumId w:val="6"/>
-  </w:num>
-  <w:num w:numId="6">
-    <w:abstractNumId w:val="1"/>
-  </w:num>
-  <w:num w:numId="7">
-    <w:abstractNumId w:val="4"/>
   </w:num>
 </w:numbering>
 </file>

</xml_diff>